<commit_message>
Auftragsablehnung edidet and Rechung von Tischlerei erhalten
</commit_message>
<xml_diff>
--- a/Auftragsablehnung_von_Grey_Rock_bei_Nat20-Store.docx
+++ b/Auftragsablehnung_von_Grey_Rock_bei_Nat20-Store.docx
@@ -18,7 +18,7 @@
         <mc:AlternateContent>
           <mc:Choice Requires="wpg">
             <w:drawing>
-              <wp:anchor distT="0" distB="0" distL="114300" distR="114300" simplePos="0" relativeHeight="251660288" behindDoc="0" locked="0" layoutInCell="1" allowOverlap="1" wp14:anchorId="7367D4EA" wp14:editId="77C46F62">
+              <wp:anchor distT="0" distB="0" distL="114300" distR="114300" simplePos="0" relativeHeight="251659264" behindDoc="0" locked="0" layoutInCell="1" allowOverlap="1" wp14:anchorId="320CB1AB" wp14:editId="2C08AB63">
                 <wp:simplePos x="0" y="0"/>
                 <wp:positionH relativeFrom="column">
                   <wp:posOffset>4319410</wp:posOffset>
@@ -191,7 +191,7 @@
           </mc:Choice>
           <mc:Fallback>
             <w:pict>
-              <v:group w14:anchorId="7367D4EA" id="Gruppieren 7" o:spid="_x0000_s1026" style="position:absolute;margin-left:340.1pt;margin-top:.2pt;width:135.05pt;height:127.1pt;z-index:251660288" coordsize="17151,16142" o:gfxdata="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">
+              <v:group w14:anchorId="320CB1AB" id="Gruppieren 7" o:spid="_x0000_s1026" style="position:absolute;margin-left:340.1pt;margin-top:.2pt;width:135.05pt;height:127.1pt;z-index:251659264" coordsize="17151,16142" o:gfxdata="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">
                 <v:group id="Gruppieren 6" o:spid="_x0000_s1027" style="position:absolute;left:2671;width:11729;height:14426" coordsize="11728,14426" o:gfxdata="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">
                   <v:shapetype id="_x0000_t75" coordsize="21600,21600" o:spt="75" o:preferrelative="t" path="m@4@5l@4@11@9@11@9@5xe" filled="f" stroked="f">
                     <v:stroke joinstyle="miter"/>
@@ -322,8 +322,13 @@
     </w:p>
     <w:p>
       <w:r>
-        <w:t>6336 Langkampfen</w:t>
-      </w:r>
+        <w:t xml:space="preserve">6336 </w:t>
+      </w:r>
+      <w:proofErr w:type="spellStart"/>
+      <w:r>
+        <w:t>Langkampfen</w:t>
+      </w:r>
+      <w:proofErr w:type="spellEnd"/>
     </w:p>
     <w:p/>
     <w:p>
@@ -331,10 +336,7 @@
         <w:jc w:val="right"/>
       </w:pPr>
       <w:r>
-        <w:t xml:space="preserve">Kufstein </w:t>
-      </w:r>
-      <w:r>
-        <w:t>01.03.2023</w:t>
+        <w:t>Kufstein 01.03.2023</w:t>
       </w:r>
     </w:p>
     <w:p>
@@ -359,7 +361,7 @@
           <w:sz w:val="32"/>
           <w:szCs w:val="32"/>
         </w:rPr>
-        <w:t>Auftrags</w:t>
+        <w:t xml:space="preserve">Auftragsablehnung für ihre </w:t>
       </w:r>
       <w:r>
         <w:rPr>
@@ -368,7 +370,7 @@
           <w:sz w:val="32"/>
           <w:szCs w:val="32"/>
         </w:rPr>
-        <w:t>ablehnung</w:t>
+        <w:t>Bestellung</w:t>
       </w:r>
       <w:r>
         <w:rPr>
@@ -377,34 +379,7 @@
           <w:sz w:val="32"/>
           <w:szCs w:val="32"/>
         </w:rPr>
-        <w:t xml:space="preserve"> für ihre </w:t>
-      </w:r>
-      <w:r>
-        <w:rPr>
-          <w:b/>
-          <w:bCs/>
-          <w:sz w:val="32"/>
-          <w:szCs w:val="32"/>
-        </w:rPr>
-        <w:t>Bestellung</w:t>
-      </w:r>
-      <w:r>
-        <w:rPr>
-          <w:b/>
-          <w:bCs/>
-          <w:sz w:val="32"/>
-          <w:szCs w:val="32"/>
-        </w:rPr>
-        <w:t xml:space="preserve"> vom </w:t>
-      </w:r>
-      <w:r>
-        <w:rPr>
-          <w:b/>
-          <w:bCs/>
-          <w:sz w:val="32"/>
-          <w:szCs w:val="32"/>
-        </w:rPr>
-        <w:t>28.02.2023</w:t>
+        <w:t xml:space="preserve"> vom 28.02.2023</w:t>
       </w:r>
     </w:p>
     <w:p/>
@@ -426,8 +401,9 @@
           <w:shd w:val="clear" w:color="auto" w:fill="FFFFFF"/>
           <w:lang w:val="de-DE"/>
         </w:rPr>
-        <w:t>Sehr geehrte</w:t>
-      </w:r>
+        <w:t xml:space="preserve">Sehr geehrter Herr </w:t>
+      </w:r>
+      <w:proofErr w:type="spellStart"/>
       <w:r>
         <w:rPr>
           <w:rStyle w:val="normaltextrun"/>
@@ -436,9 +412,9 @@
           <w:shd w:val="clear" w:color="auto" w:fill="FFFFFF"/>
           <w:lang w:val="de-DE"/>
         </w:rPr>
-        <w:t xml:space="preserve">r Herr </w:t>
-      </w:r>
-      <w:proofErr w:type="spellStart"/>
+        <w:t>Daxauer</w:t>
+      </w:r>
+      <w:proofErr w:type="spellEnd"/>
       <w:r>
         <w:rPr>
           <w:rStyle w:val="normaltextrun"/>
@@ -447,10 +423,11 @@
           <w:shd w:val="clear" w:color="auto" w:fill="FFFFFF"/>
           <w:lang w:val="de-DE"/>
         </w:rPr>
-        <w:t>Daxauer</w:t>
-      </w:r>
-      <w:proofErr w:type="spellEnd"/>
-      <w:r>
+        <w:t xml:space="preserve"> Patrik.</w:t>
+      </w:r>
+    </w:p>
+    <w:p>
+      <w:pPr>
         <w:rPr>
           <w:rStyle w:val="normaltextrun"/>
           <w:rFonts w:ascii="Arial" w:hAnsi="Arial" w:cs="Arial"/>
@@ -458,11 +435,8 @@
           <w:shd w:val="clear" w:color="auto" w:fill="FFFFFF"/>
           <w:lang w:val="de-DE"/>
         </w:rPr>
-        <w:t xml:space="preserve"> Patrik.</w:t>
-      </w:r>
-    </w:p>
-    <w:p>
-      <w:pPr>
+      </w:pPr>
+      <w:r>
         <w:rPr>
           <w:rStyle w:val="normaltextrun"/>
           <w:rFonts w:ascii="Arial" w:hAnsi="Arial" w:cs="Arial"/>
@@ -470,56 +444,7 @@
           <w:shd w:val="clear" w:color="auto" w:fill="FFFFFF"/>
           <w:lang w:val="de-DE"/>
         </w:rPr>
-      </w:pPr>
-      <w:r>
-        <w:rPr>
-          <w:rStyle w:val="normaltextrun"/>
-          <w:rFonts w:ascii="Arial" w:hAnsi="Arial" w:cs="Arial"/>
-          <w:color w:val="000000"/>
-          <w:shd w:val="clear" w:color="auto" w:fill="FFFFFF"/>
-          <w:lang w:val="de-DE"/>
-        </w:rPr>
-        <w:t xml:space="preserve">Vielen Dank für ihre Bestellung vom </w:t>
-      </w:r>
-      <w:r>
-        <w:rPr>
-          <w:rStyle w:val="normaltextrun"/>
-          <w:rFonts w:ascii="Arial" w:hAnsi="Arial" w:cs="Arial"/>
-          <w:color w:val="000000"/>
-          <w:shd w:val="clear" w:color="auto" w:fill="FFFFFF"/>
-          <w:lang w:val="de-DE"/>
-        </w:rPr>
-        <w:t xml:space="preserve">28.02.23 </w:t>
-      </w:r>
-      <w:r>
-        <w:rPr>
-          <w:rStyle w:val="normaltextrun"/>
-          <w:rFonts w:ascii="Arial" w:hAnsi="Arial" w:cs="Arial"/>
-          <w:color w:val="000000"/>
-          <w:shd w:val="clear" w:color="auto" w:fill="FFFFFF"/>
-          <w:lang w:val="de-DE"/>
-        </w:rPr>
-        <w:t xml:space="preserve">bei uns. </w:t>
-      </w:r>
-      <w:r>
-        <w:rPr>
-          <w:rStyle w:val="normaltextrun"/>
-          <w:rFonts w:ascii="Arial" w:hAnsi="Arial" w:cs="Arial"/>
-          <w:color w:val="000000"/>
-          <w:shd w:val="clear" w:color="auto" w:fill="FFFFFF"/>
-          <w:lang w:val="de-DE"/>
-        </w:rPr>
-        <w:t xml:space="preserve">Doch leider müssen wir die von ihnen angefragte Bestellung ablehnen da wir die angeforderten Produkte ihrer Firmer nicht zur Verfügung haben. Wir bitten sie um Verständnis doch bei unserer Firmer Handelt es sich um einen reinen Spielwaren Handel. </w:t>
-      </w:r>
-      <w:r>
-        <w:rPr>
-          <w:rStyle w:val="normaltextrun"/>
-          <w:rFonts w:ascii="Arial" w:hAnsi="Arial" w:cs="Arial"/>
-          <w:color w:val="000000"/>
-          <w:shd w:val="clear" w:color="auto" w:fill="FFFFFF"/>
-          <w:lang w:val="de-DE"/>
-        </w:rPr>
-        <w:t>Anbei finden sie unser Sortiment laut Anpreisung.</w:t>
+        <w:t>Vielen Dank für ihre Bestellung vom 28.02.23 bei uns. Doch leider müssen wir die von Ihnen angefragte Bestellung ablehnen, da wir die angeforderten Produkte Ihrer Firma nicht zur Verfügung haben. Wir bitten sie um Verständnis doch bei unserer Firma handelt es sich um einen reinen Spielwaren Handel. Anbei finden sie unser Sortiment laut Anpreisung.</w:t>
       </w:r>
     </w:p>
     <w:p>
@@ -839,7 +764,7 @@
         </w:rPr>
         <w:lastRenderedPageBreak/>
         <w:drawing>
-          <wp:inline distT="0" distB="0" distL="0" distR="0" wp14:anchorId="3852C837" wp14:editId="7E3D2558">
+          <wp:inline distT="0" distB="0" distL="0" distR="0" wp14:anchorId="63A3CCA1" wp14:editId="1DEE2A43">
             <wp:extent cx="5760720" cy="3239135"/>
             <wp:effectExtent l="0" t="0" r="0" b="0"/>
             <wp:docPr id="2" name="Grafik 2" descr="Ein Bild, das Text enthält.&#10;&#10;Automatisch generierte Beschreibung"/>
@@ -921,6 +846,7 @@
         <w:tab/>
       </w:r>
     </w:p>
+    <w:p/>
     <w:sectPr>
       <w:pgSz w:w="11906" w:h="16838"/>
       <w:pgMar w:top="1417" w:right="1417" w:bottom="1134" w:left="1417" w:header="708" w:footer="708" w:gutter="0"/>
@@ -1331,6 +1257,7 @@
   <w:style w:type="paragraph" w:default="1" w:styleId="Standard">
     <w:name w:val="Normal"/>
     <w:qFormat/>
+    <w:rsid w:val="005969EF"/>
   </w:style>
   <w:style w:type="character" w:default="1" w:styleId="Absatz-Standardschriftart">
     <w:name w:val="Default Paragraph Font"/>

</xml_diff>